<commit_message>
Multi-threading concepts and examples
</commit_message>
<xml_diff>
--- a/The_second _week/Regex/ConceptsOfRegex.docx
+++ b/The_second _week/Regex/ConceptsOfRegex.docx
@@ -22,42 +22,30 @@
           <w:sz w:val="32"/>
           <w:szCs w:val="32"/>
         </w:rPr>
-        <w:t xml:space="preserve">REGEX (Regular </w:t>
-      </w:r>
-      <w:proofErr w:type="gramStart"/>
-      <w:r>
+        <w:t>REGEX (Regular Expressions)</w:t>
+      </w:r>
+    </w:p>
+    <w:p>
+      <w:pPr>
+        <w:jc w:val="center"/>
         <w:rPr>
           <w:rFonts w:ascii="Vazirmatn" w:hAnsi="Vazirmatn" w:cs="Vazirmatn"/>
           <w:b/>
           <w:bCs/>
           <w:sz w:val="32"/>
           <w:szCs w:val="32"/>
-        </w:rPr>
-        <w:t>Expressions )</w:t>
-      </w:r>
-      <w:proofErr w:type="gramEnd"/>
-    </w:p>
-    <w:p>
-      <w:pPr>
-        <w:jc w:val="center"/>
-        <w:rPr>
-          <w:rFonts w:ascii="Vazirmatn" w:hAnsi="Vazirmatn" w:cs="Vazirmatn"/>
+          <w:rtl/>
+        </w:rPr>
+      </w:pPr>
+      <w:r>
+        <w:rPr>
+          <w:rFonts w:ascii="Vazirmatn" w:hAnsi="Vazirmatn" w:cs="Vazirmatn" w:hint="cs"/>
           <w:b/>
           <w:bCs/>
           <w:sz w:val="32"/>
           <w:szCs w:val="32"/>
           <w:rtl/>
         </w:rPr>
-      </w:pPr>
-      <w:r>
-        <w:rPr>
-          <w:rFonts w:ascii="Vazirmatn" w:hAnsi="Vazirmatn" w:cs="Vazirmatn" w:hint="cs"/>
-          <w:b/>
-          <w:bCs/>
-          <w:sz w:val="32"/>
-          <w:szCs w:val="32"/>
-          <w:rtl/>
-        </w:rPr>
         <w:t>عبارت های منظم و با قاعده (ریجکس)</w:t>
       </w:r>
     </w:p>
@@ -84,14 +72,29 @@
           <w:lang w:bidi="fa-IR"/>
         </w:rPr>
       </w:pPr>
-      <w:proofErr w:type="gramStart"/>
-      <w:r>
-        <w:rPr>
-          <w:rFonts w:ascii="Vazirmatn" w:hAnsi="Vazirmatn" w:cs="Vazirmatn"/>
-          <w:b/>
-          <w:bCs/>
-        </w:rPr>
-        <w:t xml:space="preserve">re </w:t>
+      <w:r>
+        <w:rPr>
+          <w:rFonts w:ascii="Vazirmatn" w:hAnsi="Vazirmatn" w:cs="Vazirmatn"/>
+          <w:b/>
+          <w:bCs/>
+        </w:rPr>
+        <w:t>re</w:t>
+      </w:r>
+      <w:r>
+        <w:rPr>
+          <w:rFonts w:ascii="Vazirmatn" w:hAnsi="Vazirmatn" w:cs="Vazirmatn"/>
+          <w:b/>
+          <w:bCs/>
+        </w:rPr>
+        <w:t>gex</w:t>
+      </w:r>
+      <w:r>
+        <w:rPr>
+          <w:rFonts w:ascii="Vazirmatn" w:hAnsi="Vazirmatn" w:cs="Vazirmatn"/>
+          <w:b/>
+          <w:bCs/>
+        </w:rPr>
+        <w:t xml:space="preserve"> </w:t>
       </w:r>
       <w:r>
         <w:rPr>
@@ -103,7 +106,6 @@
         </w:rPr>
         <w:t xml:space="preserve"> ها</w:t>
       </w:r>
-      <w:proofErr w:type="gramEnd"/>
       <w:r>
         <w:rPr>
           <w:rStyle w:val="FootnoteReference"/>
@@ -501,38 +503,17 @@
           <w:bCs/>
           <w:lang w:bidi="fa-IR"/>
         </w:rPr>
-        <w:t xml:space="preserve">Dot </w:t>
-      </w:r>
-      <w:proofErr w:type="gramStart"/>
-      <w:r>
-        <w:rPr>
-          <w:rFonts w:ascii="Vazirmatn" w:hAnsi="Vazirmatn" w:cs="Vazirmatn"/>
-          <w:b/>
-          <w:bCs/>
-          <w:lang w:bidi="fa-IR"/>
-        </w:rPr>
-        <w:t xml:space="preserve">(.) </w:t>
-      </w:r>
-      <w:r>
-        <w:rPr>
-          <w:rFonts w:ascii="Vazirmatn" w:hAnsi="Vazirmatn" w:cs="Vazirmatn" w:hint="cs"/>
-          <w:b/>
-          <w:bCs/>
-          <w:rtl/>
-          <w:lang w:bidi="fa-IR"/>
-        </w:rPr>
-        <w:t xml:space="preserve"> :</w:t>
-      </w:r>
-      <w:proofErr w:type="gramEnd"/>
-      <w:r>
-        <w:rPr>
-          <w:rFonts w:ascii="Vazirmatn" w:hAnsi="Vazirmatn" w:cs="Vazirmatn" w:hint="cs"/>
-          <w:b/>
-          <w:bCs/>
-          <w:rtl/>
-          <w:lang w:bidi="fa-IR"/>
-        </w:rPr>
-        <w:t xml:space="preserve">  </w:t>
+        <w:t xml:space="preserve">Dot (.) </w:t>
+      </w:r>
+      <w:r>
+        <w:rPr>
+          <w:rFonts w:ascii="Vazirmatn" w:hAnsi="Vazirmatn" w:cs="Vazirmatn" w:hint="cs"/>
+          <w:b/>
+          <w:bCs/>
+          <w:rtl/>
+          <w:lang w:bidi="fa-IR"/>
+        </w:rPr>
+        <w:t xml:space="preserve"> :  </w:t>
       </w:r>
       <w:r>
         <w:rPr>
@@ -643,6 +624,7 @@
           <w:rFonts w:ascii="Vazirmatn" w:hAnsi="Vazirmatn" w:cs="Vazirmatn"/>
           <w:b/>
           <w:bCs/>
+          <w:noProof/>
         </w:rPr>
         <w:drawing>
           <wp:inline distT="0" distB="0" distL="0" distR="0" wp14:anchorId="1A804356" wp14:editId="758EAD99">
@@ -758,7 +740,7 @@
       <w:pPr>
         <w:bidi/>
         <w:rPr>
-          <w:rFonts w:ascii="Vazirmatn" w:hAnsi="Vazirmatn" w:cs="Vazirmatn" w:hint="cs"/>
+          <w:rFonts w:ascii="Vazirmatn" w:hAnsi="Vazirmatn" w:cs="Vazirmatn"/>
           <w:b/>
           <w:bCs/>
           <w:i/>
@@ -868,6 +850,7 @@
           <w:bCs/>
           <w:i/>
           <w:iCs/>
+          <w:noProof/>
           <w:sz w:val="18"/>
           <w:szCs w:val="18"/>
           <w:rtl/>
@@ -915,7 +898,7 @@
         <w:bidi/>
         <w:jc w:val="both"/>
         <w:rPr>
-          <w:rFonts w:ascii="Vazirmatn" w:hAnsi="Vazirmatn" w:cs="Vazirmatn" w:hint="cs"/>
+          <w:rFonts w:ascii="Vazirmatn" w:hAnsi="Vazirmatn" w:cs="Vazirmatn"/>
           <w:sz w:val="18"/>
           <w:szCs w:val="18"/>
           <w:lang w:bidi="fa-IR"/>
@@ -1100,6 +1083,7 @@
           <w:rFonts w:ascii="Vazirmatn" w:hAnsi="Vazirmatn" w:cs="Vazirmatn"/>
           <w:b/>
           <w:bCs/>
+          <w:noProof/>
           <w:rtl/>
           <w:lang w:bidi="fa-IR"/>
         </w:rPr>
@@ -1286,25 +1270,14 @@
           <w:lang w:bidi="fa-IR"/>
         </w:rPr>
       </w:pPr>
-      <w:proofErr w:type="gramStart"/>
-      <w:r>
-        <w:rPr>
-          <w:rFonts w:ascii="Vazirmatn" w:hAnsi="Vazirmatn" w:cs="Vazirmatn"/>
-          <w:b/>
-          <w:bCs/>
-          <w:lang w:bidi="fa-IR"/>
-        </w:rPr>
-        <w:t>Caret(</w:t>
-      </w:r>
-      <w:proofErr w:type="gramEnd"/>
-      <w:r>
-        <w:rPr>
-          <w:rFonts w:ascii="Vazirmatn" w:hAnsi="Vazirmatn" w:cs="Vazirmatn"/>
-          <w:b/>
-          <w:bCs/>
-          <w:lang w:bidi="fa-IR"/>
-        </w:rPr>
-        <w:t xml:space="preserve">^) </w:t>
+      <w:r>
+        <w:rPr>
+          <w:rFonts w:ascii="Vazirmatn" w:hAnsi="Vazirmatn" w:cs="Vazirmatn"/>
+          <w:b/>
+          <w:bCs/>
+          <w:lang w:bidi="fa-IR"/>
+        </w:rPr>
+        <w:t xml:space="preserve">Caret(^) </w:t>
       </w:r>
       <w:r>
         <w:rPr>
@@ -1369,6 +1342,7 @@
       </w:pPr>
       <w:r>
         <w:rPr>
+          <w:noProof/>
           <w:rtl/>
           <w:lang w:bidi="fa-IR"/>
         </w:rPr>
@@ -1516,27 +1490,7 @@
           <w:bCs/>
           <w:lang w:bidi="fa-IR"/>
         </w:rPr>
-        <w:t xml:space="preserve">Dollar </w:t>
-      </w:r>
-      <w:proofErr w:type="gramStart"/>
-      <w:r>
-        <w:rPr>
-          <w:rFonts w:ascii="Vazirmatn" w:hAnsi="Vazirmatn" w:cs="Vazirmatn"/>
-          <w:b/>
-          <w:bCs/>
-          <w:lang w:bidi="fa-IR"/>
-        </w:rPr>
-        <w:t>sign(</w:t>
-      </w:r>
-      <w:proofErr w:type="gramEnd"/>
-      <w:r>
-        <w:rPr>
-          <w:rFonts w:ascii="Vazirmatn" w:hAnsi="Vazirmatn" w:cs="Vazirmatn"/>
-          <w:b/>
-          <w:bCs/>
-          <w:lang w:bidi="fa-IR"/>
-        </w:rPr>
-        <w:t>$)</w:t>
+        <w:t>Dollar sign($)</w:t>
       </w:r>
       <w:r>
         <w:rPr>
@@ -1566,6 +1520,7 @@
       </w:pPr>
       <w:r>
         <w:rPr>
+          <w:noProof/>
           <w:rtl/>
           <w:lang w:bidi="fa-IR"/>
         </w:rPr>
@@ -1749,25 +1704,14 @@
           <w:lang w:bidi="fa-IR"/>
         </w:rPr>
       </w:pPr>
-      <w:proofErr w:type="gramStart"/>
-      <w:r>
-        <w:rPr>
-          <w:rFonts w:ascii="Vazirmatn" w:hAnsi="Vazirmatn" w:cs="Vazirmatn"/>
-          <w:b/>
-          <w:bCs/>
-          <w:lang w:bidi="fa-IR"/>
-        </w:rPr>
-        <w:t>Asterisk(</w:t>
-      </w:r>
-      <w:proofErr w:type="gramEnd"/>
-      <w:r>
-        <w:rPr>
-          <w:rFonts w:ascii="Vazirmatn" w:hAnsi="Vazirmatn" w:cs="Vazirmatn"/>
-          <w:b/>
-          <w:bCs/>
-          <w:lang w:bidi="fa-IR"/>
-        </w:rPr>
-        <w:t>*)</w:t>
+      <w:r>
+        <w:rPr>
+          <w:rFonts w:ascii="Vazirmatn" w:hAnsi="Vazirmatn" w:cs="Vazirmatn"/>
+          <w:b/>
+          <w:bCs/>
+          <w:lang w:bidi="fa-IR"/>
+        </w:rPr>
+        <w:t>Asterisk(*)</w:t>
       </w:r>
       <w:r>
         <w:rPr>
@@ -1857,6 +1801,7 @@
       </w:pPr>
       <w:r>
         <w:rPr>
+          <w:noProof/>
           <w:rtl/>
           <w:lang w:bidi="fa-IR"/>
         </w:rPr>
@@ -1934,15 +1879,7 @@
           <w:rFonts w:ascii="Vazirmatn" w:hAnsi="Vazirmatn" w:cs="Vazirmatn"/>
           <w:lang w:bidi="fa-IR"/>
         </w:rPr>
-        <w:t xml:space="preserve">ne or </w:t>
-      </w:r>
-      <w:proofErr w:type="gramStart"/>
-      <w:r>
-        <w:rPr>
-          <w:rFonts w:ascii="Vazirmatn" w:hAnsi="Vazirmatn" w:cs="Vazirmatn"/>
-          <w:lang w:bidi="fa-IR"/>
-        </w:rPr>
-        <w:t>more</w:t>
+        <w:t>ne or more</w:t>
       </w:r>
       <w:r>
         <w:rPr>
@@ -1959,28 +1896,28 @@
         </w:rPr>
         <w:t>)</w:t>
       </w:r>
-      <w:proofErr w:type="gramEnd"/>
-    </w:p>
-    <w:p>
-      <w:pPr>
-        <w:bidi/>
-        <w:rPr>
-          <w:rFonts w:ascii="Vazirmatn" w:hAnsi="Vazirmatn" w:cs="Vazirmatn"/>
-          <w:lang w:bidi="fa-IR"/>
-        </w:rPr>
-      </w:pPr>
-    </w:p>
-    <w:p>
-      <w:pPr>
-        <w:bidi/>
-        <w:rPr>
-          <w:rFonts w:ascii="Vazirmatn" w:hAnsi="Vazirmatn" w:cs="Vazirmatn"/>
-          <w:lang w:bidi="fa-IR"/>
-        </w:rPr>
-      </w:pPr>
-      <w:r>
-        <w:rPr>
-          <w:rFonts w:ascii="Vazirmatn" w:hAnsi="Vazirmatn" w:cs="Vazirmatn"/>
+    </w:p>
+    <w:p>
+      <w:pPr>
+        <w:bidi/>
+        <w:rPr>
+          <w:rFonts w:ascii="Vazirmatn" w:hAnsi="Vazirmatn" w:cs="Vazirmatn"/>
+          <w:lang w:bidi="fa-IR"/>
+        </w:rPr>
+      </w:pPr>
+    </w:p>
+    <w:p>
+      <w:pPr>
+        <w:bidi/>
+        <w:rPr>
+          <w:rFonts w:ascii="Vazirmatn" w:hAnsi="Vazirmatn" w:cs="Vazirmatn"/>
+          <w:lang w:bidi="fa-IR"/>
+        </w:rPr>
+      </w:pPr>
+      <w:r>
+        <w:rPr>
+          <w:rFonts w:ascii="Vazirmatn" w:hAnsi="Vazirmatn" w:cs="Vazirmatn"/>
+          <w:noProof/>
           <w:rtl/>
           <w:lang w:bidi="fa-IR"/>
         </w:rPr>
@@ -2084,6 +2021,7 @@
       <w:r>
         <w:rPr>
           <w:rFonts w:ascii="Vazirmatn" w:hAnsi="Vazirmatn" w:cs="Vazirmatn"/>
+          <w:noProof/>
           <w:rtl/>
           <w:lang w:bidi="fa-IR"/>
         </w:rPr>
@@ -2138,23 +2076,7 @@
           <w:rtl/>
           <w:lang w:bidi="fa-IR"/>
         </w:rPr>
-        <w:t xml:space="preserve">برای اینکه </w:t>
-      </w:r>
-      <w:r>
-        <w:rPr>
-          <w:rFonts w:ascii="Vazirmatn" w:hAnsi="Vazirmatn" w:cs="Vazirmatn" w:hint="cs"/>
-          <w:rtl/>
-          <w:lang w:bidi="fa-IR"/>
-        </w:rPr>
-        <w:t>به صورت خام</w:t>
-      </w:r>
-      <w:r>
-        <w:rPr>
-          <w:rFonts w:ascii="Vazirmatn" w:hAnsi="Vazirmatn" w:cs="Vazirmatn" w:hint="cs"/>
-          <w:rtl/>
-          <w:lang w:bidi="fa-IR"/>
-        </w:rPr>
-        <w:t xml:space="preserve"> استفاده کنی میتونی قبلشون یه دونه" </w:t>
+        <w:t xml:space="preserve">برای اینکه به صورت خام استفاده کنی میتونی قبلشون یه دونه" </w:t>
       </w:r>
       <w:r>
         <w:rPr>
@@ -2212,7 +2134,7 @@
       <w:pPr>
         <w:bidi/>
         <w:rPr>
-          <w:rFonts w:ascii="Vazirmatn" w:hAnsi="Vazirmatn" w:cs="Vazirmatn" w:hint="cs"/>
+          <w:rFonts w:ascii="Vazirmatn" w:hAnsi="Vazirmatn" w:cs="Vazirmatn"/>
           <w:lang w:bidi="fa-IR"/>
         </w:rPr>
       </w:pPr>
@@ -2304,6 +2226,7 @@
           <w:rFonts w:ascii="Vazirmatn" w:hAnsi="Vazirmatn" w:cs="Vazirmatn"/>
           <w:b/>
           <w:bCs/>
+          <w:noProof/>
           <w:rtl/>
           <w:lang w:bidi="fa-IR"/>
         </w:rPr>
@@ -2368,7 +2291,7 @@
         <w:bidi/>
         <w:jc w:val="both"/>
         <w:rPr>
-          <w:rFonts w:ascii="Vazirmatn" w:hAnsi="Vazirmatn" w:cs="Vazirmatn" w:hint="cs"/>
+          <w:rFonts w:ascii="Vazirmatn" w:hAnsi="Vazirmatn" w:cs="Vazirmatn"/>
           <w:rtl/>
           <w:lang w:bidi="fa-IR"/>
         </w:rPr>
@@ -2404,6 +2327,7 @@
       <w:r>
         <w:rPr>
           <w:rFonts w:ascii="Vazirmatn" w:hAnsi="Vazirmatn" w:cs="Vazirmatn"/>
+          <w:noProof/>
           <w:rtl/>
           <w:lang w:bidi="fa-IR"/>
         </w:rPr>
@@ -2449,7 +2373,7 @@
         <w:bidi/>
         <w:jc w:val="both"/>
         <w:rPr>
-          <w:rFonts w:ascii="Vazirmatn" w:hAnsi="Vazirmatn" w:cs="Vazirmatn" w:hint="cs"/>
+          <w:rFonts w:ascii="Vazirmatn" w:hAnsi="Vazirmatn" w:cs="Vazirmatn"/>
           <w:rtl/>
           <w:lang w:bidi="fa-IR"/>
         </w:rPr>
@@ -2513,6 +2437,7 @@
       <w:r>
         <w:rPr>
           <w:rFonts w:ascii="Vazirmatn" w:hAnsi="Vazirmatn" w:cs="Vazirmatn"/>
+          <w:noProof/>
           <w:rtl/>
           <w:lang w:bidi="fa-IR"/>
         </w:rPr>
@@ -2723,6 +2648,7 @@
       <w:r>
         <w:rPr>
           <w:rFonts w:ascii="Vazirmatn" w:hAnsi="Vazirmatn" w:cs="Vazirmatn"/>
+          <w:noProof/>
           <w:rtl/>
           <w:lang w:bidi="fa-IR"/>
         </w:rPr>
@@ -2804,38 +2730,17 @@
           <w:bCs/>
           <w:lang w:bidi="fa-IR"/>
         </w:rPr>
-        <w:t xml:space="preserve"> {</w:t>
-      </w:r>
-      <w:proofErr w:type="gramStart"/>
-      <w:r>
-        <w:rPr>
-          <w:rFonts w:ascii="Vazirmatn" w:hAnsi="Vazirmatn" w:cs="Vazirmatn"/>
-          <w:b/>
-          <w:bCs/>
-          <w:lang w:bidi="fa-IR"/>
-        </w:rPr>
-        <w:t>}</w:t>
-      </w:r>
-      <w:r>
-        <w:rPr>
-          <w:rFonts w:ascii="Vazirmatn" w:hAnsi="Vazirmatn" w:cs="Vazirmatn" w:hint="cs"/>
-          <w:b/>
-          <w:bCs/>
-          <w:rtl/>
-          <w:lang w:bidi="fa-IR"/>
-        </w:rPr>
-        <w:t xml:space="preserve"> :</w:t>
-      </w:r>
-      <w:proofErr w:type="gramEnd"/>
-      <w:r>
-        <w:rPr>
-          <w:rFonts w:ascii="Vazirmatn" w:hAnsi="Vazirmatn" w:cs="Vazirmatn" w:hint="cs"/>
-          <w:b/>
-          <w:bCs/>
-          <w:rtl/>
-          <w:lang w:bidi="fa-IR"/>
-        </w:rPr>
-        <w:t xml:space="preserve"> </w:t>
+        <w:t xml:space="preserve"> {}</w:t>
+      </w:r>
+      <w:r>
+        <w:rPr>
+          <w:rFonts w:ascii="Vazirmatn" w:hAnsi="Vazirmatn" w:cs="Vazirmatn" w:hint="cs"/>
+          <w:b/>
+          <w:bCs/>
+          <w:rtl/>
+          <w:lang w:bidi="fa-IR"/>
+        </w:rPr>
+        <w:t xml:space="preserve"> : </w:t>
       </w:r>
     </w:p>
     <w:p>
@@ -2935,6 +2840,7 @@
       <w:r>
         <w:rPr>
           <w:rFonts w:ascii="Vazirmatn" w:hAnsi="Vazirmatn" w:cs="Vazirmatn"/>
+          <w:noProof/>
           <w:rtl/>
           <w:lang w:bidi="fa-IR"/>
         </w:rPr>
@@ -3038,19 +2944,8 @@
           <w:bCs/>
           <w:lang w:bidi="fa-IR"/>
         </w:rPr>
-        <w:t xml:space="preserve">: Sequences” </w:t>
-      </w:r>
-      <w:proofErr w:type="gramStart"/>
-      <w:r>
-        <w:rPr>
-          <w:rFonts w:ascii="Vazirmatn" w:hAnsi="Vazirmatn" w:cs="Vazirmatn"/>
-          <w:b/>
-          <w:bCs/>
-          <w:lang w:bidi="fa-IR"/>
-        </w:rPr>
-        <w:t>\ ”</w:t>
-      </w:r>
-      <w:proofErr w:type="gramEnd"/>
+        <w:t>: Sequences” \ ”</w:t>
+      </w:r>
       <w:r>
         <w:rPr>
           <w:rFonts w:ascii="Vazirmatn" w:hAnsi="Vazirmatn" w:cs="Vazirmatn" w:hint="cs"/>
@@ -3163,49 +3058,23 @@
           <w:rFonts w:ascii="Vazirmatn" w:hAnsi="Vazirmatn" w:cs="Vazirmatn"/>
           <w:lang w:bidi="fa-IR"/>
         </w:rPr>
-        <w:t>\</w:t>
-      </w:r>
-      <w:proofErr w:type="gramStart"/>
-      <w:r>
-        <w:rPr>
-          <w:rFonts w:ascii="Vazirmatn" w:hAnsi="Vazirmatn" w:cs="Vazirmatn"/>
-          <w:lang w:bidi="fa-IR"/>
-        </w:rPr>
-        <w:t xml:space="preserve">b </w:t>
-      </w:r>
-      <w:r>
-        <w:rPr>
-          <w:rFonts w:ascii="Vazirmatn" w:hAnsi="Vazirmatn" w:cs="Vazirmatn" w:hint="cs"/>
-          <w:rtl/>
-          <w:lang w:bidi="fa-IR"/>
-        </w:rPr>
-        <w:t xml:space="preserve"> هم</w:t>
-      </w:r>
-      <w:proofErr w:type="gramEnd"/>
-      <w:r>
-        <w:rPr>
-          <w:rFonts w:ascii="Vazirmatn" w:hAnsi="Vazirmatn" w:cs="Vazirmatn" w:hint="cs"/>
-          <w:rtl/>
-          <w:lang w:bidi="fa-IR"/>
-        </w:rPr>
-        <w:t xml:space="preserve"> یعنی قبل از فلان کاراکترم نمیخام چیزی باشه(مرز بین حروف رو مشخص میکنه) : </w:t>
-      </w:r>
-      <w:r>
-        <w:rPr>
-          <w:rFonts w:ascii="Vazirmatn" w:hAnsi="Vazirmatn" w:cs="Vazirmatn"/>
-          <w:lang w:bidi="fa-IR"/>
-        </w:rPr>
-        <w:t>\</w:t>
-      </w:r>
-      <w:proofErr w:type="spellStart"/>
-      <w:r>
-        <w:rPr>
-          <w:rFonts w:ascii="Vazirmatn" w:hAnsi="Vazirmatn" w:cs="Vazirmatn"/>
-          <w:lang w:bidi="fa-IR"/>
-        </w:rPr>
-        <w:t>bhello</w:t>
-      </w:r>
-      <w:proofErr w:type="spellEnd"/>
+        <w:t xml:space="preserve">\b </w:t>
+      </w:r>
+      <w:r>
+        <w:rPr>
+          <w:rFonts w:ascii="Vazirmatn" w:hAnsi="Vazirmatn" w:cs="Vazirmatn" w:hint="cs"/>
+          <w:rtl/>
+          <w:lang w:bidi="fa-IR"/>
+        </w:rPr>
+        <w:t xml:space="preserve"> هم یعنی قبل از فلان کاراکترم نمیخام چیزی باشه(مرز بین حروف رو مشخص میکنه) : </w:t>
+      </w:r>
+      <w:r>
+        <w:rPr>
+          <w:rFonts w:ascii="Vazirmatn" w:hAnsi="Vazirmatn" w:cs="Vazirmatn"/>
+          <w:lang w:bidi="fa-IR"/>
+        </w:rPr>
+        <w:t>\bhello</w:t>
+      </w:r>
       <w:r>
         <w:rPr>
           <w:rFonts w:ascii="Vazirmatn" w:hAnsi="Vazirmatn" w:cs="Vazirmatn" w:hint="cs"/>
@@ -3258,7 +3127,7 @@
         <w:ind w:left="360"/>
         <w:jc w:val="both"/>
         <w:rPr>
-          <w:rFonts w:ascii="Vazirmatn" w:hAnsi="Vazirmatn" w:cs="Vazirmatn" w:hint="cs"/>
+          <w:rFonts w:ascii="Vazirmatn" w:hAnsi="Vazirmatn" w:cs="Vazirmatn"/>
           <w:rtl/>
           <w:lang w:bidi="fa-IR"/>
         </w:rPr>
@@ -3278,46 +3147,20 @@
         </w:rPr>
         <w:t xml:space="preserve"> به معنی یا هستش، مثلا </w:t>
       </w:r>
-      <w:proofErr w:type="spellStart"/>
-      <w:r>
-        <w:rPr>
-          <w:rFonts w:ascii="Vazirmatn" w:hAnsi="Vazirmatn" w:cs="Vazirmatn"/>
-          <w:lang w:bidi="fa-IR"/>
-        </w:rPr>
-        <w:t>a|b|</w:t>
-      </w:r>
-      <w:proofErr w:type="gramStart"/>
-      <w:r>
-        <w:rPr>
-          <w:rFonts w:ascii="Vazirmatn" w:hAnsi="Vazirmatn" w:cs="Vazirmatn"/>
-          <w:lang w:bidi="fa-IR"/>
-        </w:rPr>
-        <w:t>c</w:t>
-      </w:r>
-      <w:proofErr w:type="spellEnd"/>
-      <w:r>
-        <w:rPr>
-          <w:rFonts w:ascii="Vazirmatn" w:hAnsi="Vazirmatn" w:cs="Vazirmatn"/>
-          <w:lang w:bidi="fa-IR"/>
-        </w:rPr>
-        <w:t xml:space="preserve"> </w:t>
-      </w:r>
-      <w:r>
-        <w:rPr>
-          <w:rFonts w:ascii="Vazirmatn" w:hAnsi="Vazirmatn" w:cs="Vazirmatn" w:hint="cs"/>
-          <w:rtl/>
-          <w:lang w:bidi="fa-IR"/>
-        </w:rPr>
-        <w:t xml:space="preserve"> کلماتی</w:t>
-      </w:r>
-      <w:proofErr w:type="gramEnd"/>
-      <w:r>
-        <w:rPr>
-          <w:rFonts w:ascii="Vazirmatn" w:hAnsi="Vazirmatn" w:cs="Vazirmatn" w:hint="cs"/>
-          <w:rtl/>
-          <w:lang w:bidi="fa-IR"/>
-        </w:rPr>
-        <w:t xml:space="preserve"> رو که اولشون با یکی از</w:t>
+      <w:r>
+        <w:rPr>
+          <w:rFonts w:ascii="Vazirmatn" w:hAnsi="Vazirmatn" w:cs="Vazirmatn"/>
+          <w:lang w:bidi="fa-IR"/>
+        </w:rPr>
+        <w:t xml:space="preserve">a|b|c </w:t>
+      </w:r>
+      <w:r>
+        <w:rPr>
+          <w:rFonts w:ascii="Vazirmatn" w:hAnsi="Vazirmatn" w:cs="Vazirmatn" w:hint="cs"/>
+          <w:rtl/>
+          <w:lang w:bidi="fa-IR"/>
+        </w:rPr>
+        <w:t xml:space="preserve"> کلماتی رو که اولشون با یکی از</w:t>
       </w:r>
       <w:r>
         <w:rPr>
@@ -3340,7 +3183,7 @@
         <w:bidi/>
         <w:jc w:val="both"/>
         <w:rPr>
-          <w:rFonts w:ascii="Vazirmatn" w:hAnsi="Vazirmatn" w:cs="Vazirmatn" w:hint="cs"/>
+          <w:rFonts w:ascii="Vazirmatn" w:hAnsi="Vazirmatn" w:cs="Vazirmatn"/>
           <w:rtl/>
           <w:lang w:bidi="fa-IR"/>
         </w:rPr>
@@ -3359,6 +3202,7 @@
       <w:r>
         <w:rPr>
           <w:rFonts w:ascii="Vazirmatn" w:hAnsi="Vazirmatn" w:cs="Vazirmatn"/>
+          <w:noProof/>
           <w:rtl/>
           <w:lang w:bidi="fa-IR"/>
         </w:rPr>
@@ -3420,17 +3264,7 @@
           <w:lang w:bidi="fa-IR"/>
         </w:rPr>
         <w:lastRenderedPageBreak/>
-        <w:t xml:space="preserve"> : </w:t>
-      </w:r>
-      <w:proofErr w:type="gramStart"/>
-      <w:r>
-        <w:rPr>
-          <w:rFonts w:ascii="Vazirmatn" w:hAnsi="Vazirmatn" w:cs="Vazirmatn"/>
-          <w:b/>
-          <w:bCs/>
-          <w:lang w:bidi="fa-IR"/>
-        </w:rPr>
-        <w:t>P</w:t>
+        <w:t xml:space="preserve"> : P</w:t>
       </w:r>
       <w:r>
         <w:rPr>
@@ -3448,17 +3282,7 @@
           <w:bCs/>
           <w:lang w:bidi="fa-IR"/>
         </w:rPr>
-        <w:t>(</w:t>
-      </w:r>
-      <w:proofErr w:type="gramEnd"/>
-      <w:r>
-        <w:rPr>
-          <w:rFonts w:ascii="Vazirmatn" w:hAnsi="Vazirmatn" w:cs="Vazirmatn"/>
-          <w:b/>
-          <w:bCs/>
-          <w:lang w:bidi="fa-IR"/>
-        </w:rPr>
-        <w:t>)</w:t>
+        <w:t>()</w:t>
       </w:r>
     </w:p>
     <w:p>
@@ -3491,6 +3315,7 @@
       <w:r>
         <w:rPr>
           <w:rFonts w:ascii="Vazirmatn" w:hAnsi="Vazirmatn" w:cs="Vazirmatn"/>
+          <w:noProof/>
           <w:rtl/>
           <w:lang w:bidi="fa-IR"/>
         </w:rPr>
@@ -3567,8 +3392,6 @@
           <w:lang w:bidi="fa-IR"/>
         </w:rPr>
       </w:pPr>
-      <w:proofErr w:type="spellStart"/>
-      <w:proofErr w:type="gramStart"/>
       <w:r>
         <w:rPr>
           <w:rFonts w:ascii="Vazirmatn" w:hAnsi="Vazirmatn" w:cs="Vazirmatn"/>
@@ -3578,27 +3401,15 @@
         </w:rPr>
         <w:t>Lookaround</w:t>
       </w:r>
-      <w:proofErr w:type="spellEnd"/>
-      <w:r>
-        <w:rPr>
-          <w:rFonts w:ascii="Vazirmatn" w:hAnsi="Vazirmatn" w:cs="Vazirmatn" w:hint="cs"/>
-          <w:b/>
-          <w:bCs/>
-          <w:rtl/>
-          <w:lang w:bidi="fa-IR"/>
-        </w:rPr>
-        <w:t xml:space="preserve"> :</w:t>
-      </w:r>
-      <w:proofErr w:type="gramEnd"/>
-      <w:r>
-        <w:rPr>
-          <w:rFonts w:ascii="Vazirmatn" w:hAnsi="Vazirmatn" w:cs="Vazirmatn" w:hint="cs"/>
-          <w:b/>
-          <w:bCs/>
-          <w:rtl/>
-          <w:lang w:bidi="fa-IR"/>
-        </w:rPr>
-        <w:t xml:space="preserve"> </w:t>
+      <w:r>
+        <w:rPr>
+          <w:rFonts w:ascii="Vazirmatn" w:hAnsi="Vazirmatn" w:cs="Vazirmatn" w:hint="cs"/>
+          <w:b/>
+          <w:bCs/>
+          <w:rtl/>
+          <w:lang w:bidi="fa-IR"/>
+        </w:rPr>
+        <w:t xml:space="preserve"> : </w:t>
       </w:r>
     </w:p>
     <w:p>
@@ -3744,6 +3555,7 @@
       <w:r>
         <w:rPr>
           <w:rFonts w:ascii="Vazirmatn" w:hAnsi="Vazirmatn" w:cs="Vazirmatn"/>
+          <w:noProof/>
           <w:rtl/>
           <w:lang w:bidi="fa-IR"/>
         </w:rPr>
@@ -3796,7 +3608,7 @@
       <w:pPr>
         <w:bidi/>
         <w:rPr>
-          <w:rFonts w:ascii="Vazirmatn" w:hAnsi="Vazirmatn" w:cs="Vazirmatn" w:hint="cs"/>
+          <w:rFonts w:ascii="Vazirmatn" w:hAnsi="Vazirmatn" w:cs="Vazirmatn"/>
           <w:lang w:bidi="fa-IR"/>
         </w:rPr>
       </w:pPr>
@@ -3900,25 +3712,14 @@
           <w:lang w:bidi="fa-IR"/>
         </w:rPr>
       </w:pPr>
-      <w:proofErr w:type="gramStart"/>
-      <w:r>
-        <w:rPr>
-          <w:rFonts w:ascii="Vazirmatn" w:hAnsi="Vazirmatn" w:cs="Vazirmatn"/>
-          <w:b/>
-          <w:bCs/>
-          <w:lang w:bidi="fa-IR"/>
-        </w:rPr>
-        <w:t>.compile</w:t>
-      </w:r>
-      <w:proofErr w:type="gramEnd"/>
-      <w:r>
-        <w:rPr>
-          <w:rFonts w:ascii="Vazirmatn" w:hAnsi="Vazirmatn" w:cs="Vazirmatn"/>
-          <w:b/>
-          <w:bCs/>
-          <w:lang w:bidi="fa-IR"/>
-        </w:rPr>
-        <w:t>()</w:t>
+      <w:r>
+        <w:rPr>
+          <w:rFonts w:ascii="Vazirmatn" w:hAnsi="Vazirmatn" w:cs="Vazirmatn"/>
+          <w:b/>
+          <w:bCs/>
+          <w:lang w:bidi="fa-IR"/>
+        </w:rPr>
+        <w:t>.compile()</w:t>
       </w:r>
     </w:p>
     <w:p>
@@ -4011,7 +3812,6 @@
           <w:lang w:bidi="fa-IR"/>
         </w:rPr>
       </w:pPr>
-      <w:proofErr w:type="gramStart"/>
       <w:r>
         <w:rPr>
           <w:rFonts w:ascii="Vazirmatn" w:hAnsi="Vazirmatn" w:cs="Vazirmatn"/>
@@ -4021,42 +3821,42 @@
           <w:szCs w:val="20"/>
           <w:lang w:bidi="fa-IR"/>
         </w:rPr>
-        <w:t>.match</w:t>
-      </w:r>
-      <w:proofErr w:type="gramEnd"/>
-      <w:r>
-        <w:rPr>
-          <w:rFonts w:ascii="Vazirmatn" w:hAnsi="Vazirmatn" w:cs="Vazirmatn"/>
-          <w:b/>
-          <w:bCs/>
+        <w:t>.match()</w:t>
+      </w:r>
+    </w:p>
+    <w:p>
+      <w:pPr>
+        <w:bidi/>
+        <w:ind w:left="360"/>
+        <w:rPr>
+          <w:rFonts w:ascii="Vazirmatn" w:hAnsi="Vazirmatn" w:cs="Vazirmatn"/>
           <w:sz w:val="20"/>
           <w:szCs w:val="20"/>
           <w:lang w:bidi="fa-IR"/>
         </w:rPr>
-        <w:t>()</w:t>
-      </w:r>
-    </w:p>
-    <w:p>
-      <w:pPr>
-        <w:bidi/>
-        <w:ind w:left="360"/>
-        <w:rPr>
-          <w:rFonts w:ascii="Vazirmatn" w:hAnsi="Vazirmatn" w:cs="Vazirmatn"/>
+      </w:pPr>
+      <w:r>
+        <w:rPr>
+          <w:rFonts w:ascii="Vazirmatn" w:hAnsi="Vazirmatn" w:cs="Vazirmatn" w:hint="cs"/>
           <w:sz w:val="20"/>
           <w:szCs w:val="20"/>
-          <w:lang w:bidi="fa-IR"/>
-        </w:rPr>
-      </w:pPr>
-      <w:r>
-        <w:rPr>
-          <w:rFonts w:ascii="Vazirmatn" w:hAnsi="Vazirmatn" w:cs="Vazirmatn" w:hint="cs"/>
+          <w:rtl/>
+          <w:lang w:bidi="fa-IR"/>
+        </w:rPr>
+        <w:t>مثلا این فانکشن هم اولین آرگومانی که میگیره همون پترن بالاییه و دومیش اون رشته ای هستش که میخای روش سرچ بزنی.</w:t>
+      </w:r>
+    </w:p>
+    <w:p>
+      <w:pPr>
+        <w:bidi/>
+        <w:ind w:left="360"/>
+        <w:rPr>
+          <w:rFonts w:ascii="Vazirmatn" w:hAnsi="Vazirmatn" w:cs="Vazirmatn"/>
           <w:sz w:val="20"/>
           <w:szCs w:val="20"/>
-          <w:rtl/>
-          <w:lang w:bidi="fa-IR"/>
-        </w:rPr>
-        <w:t>مثلا این فانکشن هم اولین آرگومانی که میگیره همون پترن بالاییه و دومیش اون رشته ای هستش که میخای روش سرچ بزنی.</w:t>
-      </w:r>
+          <w:lang w:bidi="fa-IR"/>
+        </w:rPr>
+      </w:pPr>
     </w:p>
     <w:p>
       <w:pPr>
@@ -4066,82 +3866,50 @@
           <w:rFonts w:ascii="Vazirmatn" w:hAnsi="Vazirmatn" w:cs="Vazirmatn"/>
           <w:sz w:val="20"/>
           <w:szCs w:val="20"/>
-          <w:lang w:bidi="fa-IR"/>
-        </w:rPr>
-      </w:pPr>
-    </w:p>
-    <w:p>
-      <w:pPr>
-        <w:bidi/>
-        <w:ind w:left="360"/>
-        <w:rPr>
-          <w:rFonts w:ascii="Vazirmatn" w:hAnsi="Vazirmatn" w:cs="Vazirmatn"/>
+          <w:rtl/>
+          <w:lang w:bidi="fa-IR"/>
+        </w:rPr>
+      </w:pPr>
+      <w:r>
+        <w:rPr>
+          <w:rFonts w:ascii="Vazirmatn" w:hAnsi="Vazirmatn" w:cs="Vazirmatn" w:hint="cs"/>
           <w:sz w:val="20"/>
           <w:szCs w:val="20"/>
           <w:rtl/>
           <w:lang w:bidi="fa-IR"/>
         </w:rPr>
-      </w:pPr>
-      <w:r>
-        <w:rPr>
-          <w:rFonts w:ascii="Vazirmatn" w:hAnsi="Vazirmatn" w:cs="Vazirmatn" w:hint="cs"/>
+        <w:t>مثال زیر رو با دقت بررسی کنیم میفهمیم که کلا نحوه کار به چه شکلی هستش.</w:t>
+      </w:r>
+    </w:p>
+    <w:p>
+      <w:pPr>
+        <w:bidi/>
+        <w:ind w:left="360"/>
+        <w:rPr>
+          <w:rFonts w:ascii="Vazirmatn" w:hAnsi="Vazirmatn" w:cs="Vazirmatn"/>
           <w:sz w:val="20"/>
           <w:szCs w:val="20"/>
-          <w:rtl/>
-          <w:lang w:bidi="fa-IR"/>
-        </w:rPr>
-        <w:t>مثال زیر رو با دقت بررسی کنیم میفهمیم که کلا نحوه کار به چه شکلی هستش.</w:t>
-      </w:r>
-    </w:p>
-    <w:p>
-      <w:pPr>
-        <w:bidi/>
-        <w:ind w:left="360"/>
-        <w:rPr>
-          <w:rFonts w:ascii="Vazirmatn" w:hAnsi="Vazirmatn" w:cs="Vazirmatn"/>
+          <w:lang w:bidi="fa-IR"/>
+        </w:rPr>
+      </w:pPr>
+      <w:r>
+        <w:rPr>
+          <w:rFonts w:ascii="Vazirmatn" w:hAnsi="Vazirmatn" w:cs="Vazirmatn" w:hint="cs"/>
           <w:sz w:val="20"/>
           <w:szCs w:val="20"/>
-          <w:lang w:bidi="fa-IR"/>
-        </w:rPr>
-      </w:pPr>
-      <w:r>
-        <w:rPr>
-          <w:rFonts w:ascii="Vazirmatn" w:hAnsi="Vazirmatn" w:cs="Vazirmatn" w:hint="cs"/>
+          <w:rtl/>
+          <w:lang w:bidi="fa-IR"/>
+        </w:rPr>
+        <w:t xml:space="preserve">نکته :  برای اینکه فقط کلمه رو تو خروجی ببینی میتونی از سینتکس استفاده کنی : </w:t>
+      </w:r>
+      <w:r>
+        <w:rPr>
+          <w:rFonts w:ascii="Vazirmatn" w:hAnsi="Vazirmatn" w:cs="Vazirmatn"/>
           <w:sz w:val="20"/>
           <w:szCs w:val="20"/>
-          <w:rtl/>
-          <w:lang w:bidi="fa-IR"/>
-        </w:rPr>
-        <w:t xml:space="preserve">نکته :  برای اینکه فقط کلمه رو تو خروجی ببینی میتونی از سینتکس استفاده کنی : </w:t>
-      </w:r>
-      <w:r>
-        <w:rPr>
-          <w:rFonts w:ascii="Vazirmatn" w:hAnsi="Vazirmatn" w:cs="Vazirmatn"/>
-          <w:sz w:val="20"/>
-          <w:szCs w:val="20"/>
-          <w:lang w:bidi="fa-IR"/>
-        </w:rPr>
-        <w:t>print(</w:t>
-      </w:r>
-      <w:proofErr w:type="spellStart"/>
-      <w:r>
-        <w:rPr>
-          <w:rFonts w:ascii="Vazirmatn" w:hAnsi="Vazirmatn" w:cs="Vazirmatn"/>
-          <w:sz w:val="20"/>
-          <w:szCs w:val="20"/>
-          <w:lang w:bidi="fa-IR"/>
-        </w:rPr>
-        <w:t>res.match</w:t>
-      </w:r>
-      <w:proofErr w:type="spellEnd"/>
-      <w:r>
-        <w:rPr>
-          <w:rFonts w:ascii="Vazirmatn" w:hAnsi="Vazirmatn" w:cs="Vazirmatn"/>
-          <w:sz w:val="20"/>
-          <w:szCs w:val="20"/>
-          <w:lang w:bidi="fa-IR"/>
-        </w:rPr>
-        <w:t>)</w:t>
+          <w:lang w:bidi="fa-IR"/>
+        </w:rPr>
+        <w:t>print(res.match)</w:t>
       </w:r>
     </w:p>
     <w:p>
@@ -4149,7 +3917,7 @@
         <w:bidi/>
         <w:ind w:left="360"/>
         <w:rPr>
-          <w:rFonts w:ascii="Vazirmatn" w:hAnsi="Vazirmatn" w:cs="Vazirmatn" w:hint="cs"/>
+          <w:rFonts w:ascii="Vazirmatn" w:hAnsi="Vazirmatn" w:cs="Vazirmatn"/>
           <w:sz w:val="20"/>
           <w:szCs w:val="20"/>
           <w:lang w:bidi="fa-IR"/>
@@ -4294,17 +4062,8 @@
           <w:rFonts w:ascii="Vazirmatn" w:hAnsi="Vazirmatn" w:cs="Vazirmatn"/>
           <w:lang w:bidi="fa-IR"/>
         </w:rPr>
-        <w:t xml:space="preserve"> </w:t>
-      </w:r>
-      <w:proofErr w:type="spellStart"/>
-      <w:r>
-        <w:rPr>
-          <w:rFonts w:ascii="Vazirmatn" w:hAnsi="Vazirmatn" w:cs="Vazirmatn"/>
-          <w:lang w:bidi="fa-IR"/>
-        </w:rPr>
-        <w:t>findall</w:t>
-      </w:r>
-      <w:proofErr w:type="spellEnd"/>
+        <w:t xml:space="preserve"> findall</w:t>
+      </w:r>
       <w:r>
         <w:rPr>
           <w:rFonts w:ascii="Vazirmatn" w:hAnsi="Vazirmatn" w:cs="Vazirmatn" w:hint="cs"/>
@@ -4427,7 +4186,7 @@
       <w:pPr>
         <w:bidi/>
         <w:rPr>
-          <w:rFonts w:ascii="Vazirmatn" w:hAnsi="Vazirmatn" w:cs="Vazirmatn" w:hint="cs"/>
+          <w:rFonts w:ascii="Vazirmatn" w:hAnsi="Vazirmatn" w:cs="Vazirmatn"/>
           <w:b/>
           <w:bCs/>
           <w:rtl/>
@@ -4550,7 +4309,7 @@
       <w:pPr>
         <w:bidi/>
         <w:rPr>
-          <w:rFonts w:ascii="Vazirmatn" w:hAnsi="Vazirmatn" w:cs="Vazirmatn" w:hint="cs"/>
+          <w:rFonts w:ascii="Vazirmatn" w:hAnsi="Vazirmatn" w:cs="Vazirmatn"/>
           <w:sz w:val="18"/>
           <w:szCs w:val="18"/>
           <w:rtl/>

</xml_diff>